<commit_message>
fix link for drop box
</commit_message>
<xml_diff>
--- a/assignments/educ250b_s2023_takehome_final.docx
+++ b/assignments/educ250b_s2023_takehome_final.docx
@@ -45,7 +45,7 @@
         <w:t xml:space="preserve"> </w:t>
       </w:r>
       <w:r>
-        <w:t xml:space="preserve">2022</w:t>
+        <w:t xml:space="preserve">2023</w:t>
       </w:r>
     </w:p>
     <w:p>
@@ -64,6 +64,15 @@
         <w:pStyle w:val="Heading1"/>
       </w:pPr>
       <w:r>
+        <w:rPr>
+          <w:rStyle w:val="SectionNumber"/>
+        </w:rPr>
+        <w:t xml:space="preserve">1</w:t>
+      </w:r>
+      <w:r>
+        <w:tab/>
+      </w:r>
+      <w:r>
         <w:t xml:space="preserve">Logistics</w:t>
       </w:r>
     </w:p>
@@ -76,7 +85,7 @@
         <w:pStyle w:val="Compact"/>
       </w:pPr>
       <w:r>
-        <w:t xml:space="preserve">Due Wednesday 5/8/2022 at ll:59pm</w:t>
+        <w:t xml:space="preserve">Due Wednesday 6/14/2023 at ll:59pm</w:t>
       </w:r>
     </w:p>
     <w:p>
@@ -127,6 +136,15 @@
         <w:pStyle w:val="Heading2"/>
       </w:pPr>
       <w:r>
+        <w:rPr>
+          <w:rStyle w:val="SectionNumber"/>
+        </w:rPr>
+        <w:t xml:space="preserve">1.1</w:t>
+      </w:r>
+      <w:r>
+        <w:tab/>
+      </w:r>
+      <w:r>
         <w:t xml:space="preserve">Honor Code</w:t>
       </w:r>
     </w:p>
@@ -171,6 +189,15 @@
         <w:pStyle w:val="Heading1"/>
       </w:pPr>
       <w:r>
+        <w:rPr>
+          <w:rStyle w:val="SectionNumber"/>
+        </w:rPr>
+        <w:t xml:space="preserve">2</w:t>
+      </w:r>
+      <w:r>
+        <w:tab/>
+      </w:r>
+      <w:r>
         <w:t xml:space="preserve">Concepts</w:t>
       </w:r>
     </w:p>
@@ -242,7 +269,7 @@
         <w:pStyle w:val="BodyText"/>
       </w:pPr>
       <w:r>
-        <w:t xml:space="preserve">1 point each; 15 points total</w:t>
+        <w:t xml:space="preserve">1 point each; 25 points total</w:t>
       </w:r>
     </w:p>
     <w:p>
@@ -401,22 +428,13 @@
           <w:bCs/>
           <w:b/>
         </w:rPr>
-        <w:t xml:space="preserve">Norms</w:t>
-      </w:r>
-      <w:r>
-        <w:t xml:space="preserve"> </w:t>
-      </w:r>
-      <w:r>
-        <w:t xml:space="preserve">(drawing from queer theory; see</w:t>
-      </w:r>
-      <w:r>
-        <w:t xml:space="preserve"> </w:t>
-      </w:r>
-      <w:r>
-        <w:t xml:space="preserve">McDonald (2015)</w:t>
-      </w:r>
-      <w:r>
-        <w:t xml:space="preserve">)</w:t>
+        <w:t xml:space="preserve">Institution</w:t>
+      </w:r>
+      <w:r>
+        <w:t xml:space="preserve"> </w:t>
+      </w:r>
+      <w:r>
+        <w:t xml:space="preserve">(old institutionalism)</w:t>
       </w:r>
     </w:p>
     <w:p>
@@ -440,6 +458,30 @@
         <w:t xml:space="preserve"> </w:t>
       </w:r>
       <w:r>
+        <w:t xml:space="preserve">(new institutionalism)</w:t>
+      </w:r>
+    </w:p>
+    <w:p>
+      <w:pPr>
+        <w:numPr>
+          <w:ilvl w:val="0"/>
+          <w:numId w:val="1005"/>
+        </w:numPr>
+        <w:pStyle w:val="Compact"/>
+      </w:pPr>
+      <w:r>
+        <w:rPr>
+          <w:iCs/>
+          <w:i/>
+          <w:bCs/>
+          <w:b/>
+        </w:rPr>
+        <w:t xml:space="preserve">Institutionalization</w:t>
+      </w:r>
+      <w:r>
+        <w:t xml:space="preserve"> </w:t>
+      </w:r>
+      <w:r>
         <w:t xml:space="preserve">(old institutionalism)</w:t>
       </w:r>
     </w:p>
@@ -458,7 +500,7 @@
           <w:bCs/>
           <w:b/>
         </w:rPr>
-        <w:t xml:space="preserve">Institution</w:t>
+        <w:t xml:space="preserve">Institutionalization</w:t>
       </w:r>
       <w:r>
         <w:t xml:space="preserve"> </w:t>
@@ -482,13 +524,13 @@
           <w:bCs/>
           <w:b/>
         </w:rPr>
-        <w:t xml:space="preserve">Institutionalization</w:t>
-      </w:r>
-      <w:r>
-        <w:t xml:space="preserve"> </w:t>
-      </w:r>
-      <w:r>
-        <w:t xml:space="preserve">(old institutionalism)</w:t>
+        <w:t xml:space="preserve">Buffering</w:t>
+      </w:r>
+      <w:r>
+        <w:t xml:space="preserve"> </w:t>
+      </w:r>
+      <w:r>
+        <w:t xml:space="preserve">(from contingency theory; see lecture slides)</w:t>
       </w:r>
     </w:p>
     <w:p>
@@ -506,13 +548,7 @@
           <w:bCs/>
           <w:b/>
         </w:rPr>
-        <w:t xml:space="preserve">Institutionalization</w:t>
-      </w:r>
-      <w:r>
-        <w:t xml:space="preserve"> </w:t>
-      </w:r>
-      <w:r>
-        <w:t xml:space="preserve">(new institutionalism)</w:t>
+        <w:t xml:space="preserve">Decoupling</w:t>
       </w:r>
     </w:p>
     <w:p>
@@ -530,13 +566,25 @@
           <w:bCs/>
           <w:b/>
         </w:rPr>
-        <w:t xml:space="preserve">Buffering</w:t>
-      </w:r>
-      <w:r>
-        <w:t xml:space="preserve"> </w:t>
-      </w:r>
-      <w:r>
-        <w:t xml:space="preserve">(from contingency theory; see lecture slides because no reading assigned on contingency theory)</w:t>
+        <w:t xml:space="preserve">“</w:t>
+      </w:r>
+      <w:r>
+        <w:rPr>
+          <w:iCs/>
+          <w:i/>
+          <w:bCs/>
+          <w:b/>
+        </w:rPr>
+        <w:t xml:space="preserve">Solutions looking for problems</w:t>
+      </w:r>
+      <w:r>
+        <w:rPr>
+          <w:iCs/>
+          <w:i/>
+          <w:bCs/>
+          <w:b/>
+        </w:rPr>
+        <w:t xml:space="preserve">”</w:t>
       </w:r>
     </w:p>
     <w:p>
@@ -554,7 +602,13 @@
           <w:bCs/>
           <w:b/>
         </w:rPr>
-        <w:t xml:space="preserve">Tight coupling vs. loose coupling</w:t>
+        <w:t xml:space="preserve">Dependence</w:t>
+      </w:r>
+      <w:r>
+        <w:t xml:space="preserve"> </w:t>
+      </w:r>
+      <w:r>
+        <w:t xml:space="preserve">(either Emerson or Pfeffer and Salancik)</w:t>
       </w:r>
     </w:p>
     <w:p>
@@ -572,7 +626,13 @@
           <w:bCs/>
           <w:b/>
         </w:rPr>
-        <w:t xml:space="preserve">Decoupling</w:t>
+        <w:t xml:space="preserve">Vertical integration</w:t>
+      </w:r>
+      <w:r>
+        <w:t xml:space="preserve"> </w:t>
+      </w:r>
+      <w:r>
+        <w:t xml:space="preserve">(from resource dependence theory)</w:t>
       </w:r>
     </w:p>
     <w:p>
@@ -599,7 +659,7 @@
           <w:bCs/>
           <w:b/>
         </w:rPr>
-        <w:t xml:space="preserve">Solutions looking for problems</w:t>
+        <w:t xml:space="preserve">Technical</w:t>
       </w:r>
       <w:r>
         <w:rPr>
@@ -610,6 +670,75 @@
         </w:rPr>
         <w:t xml:space="preserve">”</w:t>
       </w:r>
+      <w:r>
+        <w:rPr>
+          <w:iCs/>
+          <w:i/>
+          <w:bCs/>
+          <w:b/>
+        </w:rPr>
+        <w:t xml:space="preserve"> </w:t>
+      </w:r>
+      <w:r>
+        <w:rPr>
+          <w:iCs/>
+          <w:i/>
+          <w:bCs/>
+          <w:b/>
+        </w:rPr>
+        <w:t xml:space="preserve">vs. </w:t>
+      </w:r>
+      <w:r>
+        <w:rPr>
+          <w:iCs/>
+          <w:i/>
+          <w:bCs/>
+          <w:b/>
+        </w:rPr>
+        <w:t xml:space="preserve">“</w:t>
+      </w:r>
+      <w:r>
+        <w:rPr>
+          <w:iCs/>
+          <w:i/>
+          <w:bCs/>
+          <w:b/>
+        </w:rPr>
+        <w:t xml:space="preserve">institutional</w:t>
+      </w:r>
+      <w:r>
+        <w:rPr>
+          <w:iCs/>
+          <w:i/>
+          <w:bCs/>
+          <w:b/>
+        </w:rPr>
+        <w:t xml:space="preserve">”</w:t>
+      </w:r>
+      <w:r>
+        <w:rPr>
+          <w:iCs/>
+          <w:i/>
+          <w:bCs/>
+          <w:b/>
+        </w:rPr>
+        <w:t xml:space="preserve"> </w:t>
+      </w:r>
+      <w:r>
+        <w:rPr>
+          <w:iCs/>
+          <w:i/>
+          <w:bCs/>
+          <w:b/>
+        </w:rPr>
+        <w:t xml:space="preserve">reason for formal structure</w:t>
+      </w:r>
+      <w:r>
+        <w:t xml:space="preserve"> </w:t>
+      </w:r>
+      <w:r>
+        <w:t xml:space="preserve">(e.g., offices, policies; Meyer &amp; Roway)</w:t>
+      </w:r>
     </w:p>
     <w:p>
       <w:pPr>
@@ -626,13 +755,7 @@
           <w:bCs/>
           <w:b/>
         </w:rPr>
-        <w:t xml:space="preserve">Dependence</w:t>
-      </w:r>
-      <w:r>
-        <w:t xml:space="preserve"> </w:t>
-      </w:r>
-      <w:r>
-        <w:t xml:space="preserve">(either Emerson or Pfeffer and Salancik)</w:t>
+        <w:t xml:space="preserve">Symbolic adoption vs. substantive adoption</w:t>
       </w:r>
     </w:p>
     <w:p>
@@ -650,13 +773,7 @@
           <w:bCs/>
           <w:b/>
         </w:rPr>
-        <w:t xml:space="preserve">Asymmetric power relationship</w:t>
-      </w:r>
-      <w:r>
-        <w:t xml:space="preserve"> </w:t>
-      </w:r>
-      <w:r>
-        <w:t xml:space="preserve">(either Emerson or Pfeffer and Salancik)</w:t>
+        <w:t xml:space="preserve">Competitive isomorphism</w:t>
       </w:r>
     </w:p>
     <w:p>
@@ -674,13 +791,7 @@
           <w:bCs/>
           <w:b/>
         </w:rPr>
-        <w:t xml:space="preserve">Cooptation</w:t>
-      </w:r>
-      <w:r>
-        <w:t xml:space="preserve"> </w:t>
-      </w:r>
-      <w:r>
-        <w:t xml:space="preserve">(from resource dependence theory)</w:t>
+        <w:t xml:space="preserve">Mimetic isomorphism</w:t>
       </w:r>
     </w:p>
     <w:p>
@@ -698,94 +809,7 @@
           <w:bCs/>
           <w:b/>
         </w:rPr>
-        <w:t xml:space="preserve">“</w:t>
-      </w:r>
-      <w:r>
-        <w:rPr>
-          <w:iCs/>
-          <w:i/>
-          <w:bCs/>
-          <w:b/>
-        </w:rPr>
-        <w:t xml:space="preserve">Technical</w:t>
-      </w:r>
-      <w:r>
-        <w:rPr>
-          <w:iCs/>
-          <w:i/>
-          <w:bCs/>
-          <w:b/>
-        </w:rPr>
-        <w:t xml:space="preserve">”</w:t>
-      </w:r>
-      <w:r>
-        <w:rPr>
-          <w:iCs/>
-          <w:i/>
-          <w:bCs/>
-          <w:b/>
-        </w:rPr>
-        <w:t xml:space="preserve"> </w:t>
-      </w:r>
-      <w:r>
-        <w:rPr>
-          <w:iCs/>
-          <w:i/>
-          <w:bCs/>
-          <w:b/>
-        </w:rPr>
-        <w:t xml:space="preserve">vs. </w:t>
-      </w:r>
-      <w:r>
-        <w:rPr>
-          <w:iCs/>
-          <w:i/>
-          <w:bCs/>
-          <w:b/>
-        </w:rPr>
-        <w:t xml:space="preserve">“</w:t>
-      </w:r>
-      <w:r>
-        <w:rPr>
-          <w:iCs/>
-          <w:i/>
-          <w:bCs/>
-          <w:b/>
-        </w:rPr>
-        <w:t xml:space="preserve">institutional</w:t>
-      </w:r>
-      <w:r>
-        <w:rPr>
-          <w:iCs/>
-          <w:i/>
-          <w:bCs/>
-          <w:b/>
-        </w:rPr>
-        <w:t xml:space="preserve">”</w:t>
-      </w:r>
-      <w:r>
-        <w:rPr>
-          <w:iCs/>
-          <w:i/>
-          <w:bCs/>
-          <w:b/>
-        </w:rPr>
-        <w:t xml:space="preserve"> </w:t>
-      </w:r>
-      <w:r>
-        <w:rPr>
-          <w:iCs/>
-          <w:i/>
-          <w:bCs/>
-          <w:b/>
-        </w:rPr>
-        <w:t xml:space="preserve">reason for formal structure</w:t>
-      </w:r>
-      <w:r>
-        <w:t xml:space="preserve"> </w:t>
-      </w:r>
-      <w:r>
-        <w:t xml:space="preserve">(e.g., offices, policies; Meyer &amp; Roway)</w:t>
+        <w:t xml:space="preserve">Coercive isomorphism</w:t>
       </w:r>
     </w:p>
     <w:p>
@@ -803,7 +827,7 @@
           <w:bCs/>
           <w:b/>
         </w:rPr>
-        <w:t xml:space="preserve">Symbolic adoption vs. substantive adoption</w:t>
+        <w:t xml:space="preserve">Normative isomorphism</w:t>
       </w:r>
     </w:p>
     <w:p>
@@ -821,7 +845,7 @@
           <w:bCs/>
           <w:b/>
         </w:rPr>
-        <w:t xml:space="preserve">Competitive isomorphism</w:t>
+        <w:t xml:space="preserve">Racialized social systems</w:t>
       </w:r>
     </w:p>
     <w:p>
@@ -839,7 +863,7 @@
           <w:bCs/>
           <w:b/>
         </w:rPr>
-        <w:t xml:space="preserve">Mimetic isomorphism</w:t>
+        <w:t xml:space="preserve">Discretionary vs. standardized selection devices</w:t>
       </w:r>
     </w:p>
     <w:p>
@@ -857,7 +881,7 @@
           <w:bCs/>
           <w:b/>
         </w:rPr>
-        <w:t xml:space="preserve">Coercive isomorphism</w:t>
+        <w:t xml:space="preserve">Racialized inputs</w:t>
       </w:r>
     </w:p>
     <w:p>
@@ -875,7 +899,13 @@
           <w:bCs/>
           <w:b/>
         </w:rPr>
-        <w:t xml:space="preserve">Normative isomorphism</w:t>
+        <w:t xml:space="preserve">Predatory inclusion</w:t>
+      </w:r>
+      <w:r>
+        <w:t xml:space="preserve"> </w:t>
+      </w:r>
+      <w:r>
+        <w:t xml:space="preserve">(give an example other than for-profit colleges)</w:t>
       </w:r>
     </w:p>
     <w:p>
@@ -893,169 +923,7 @@
           <w:bCs/>
           <w:b/>
         </w:rPr>
-        <w:t xml:space="preserve">Choose one of the four</w:t>
-      </w:r>
-      <w:r>
-        <w:rPr>
-          <w:iCs/>
-          <w:i/>
-          <w:bCs/>
-          <w:b/>
-        </w:rPr>
-        <w:t xml:space="preserve"> </w:t>
-      </w:r>
-      <w:r>
-        <w:rPr>
-          <w:iCs/>
-          <w:i/>
-          <w:bCs/>
-          <w:b/>
-        </w:rPr>
-        <w:t xml:space="preserve">“</w:t>
-      </w:r>
-      <w:r>
-        <w:rPr>
-          <w:iCs/>
-          <w:i/>
-          <w:bCs/>
-          <w:b/>
-        </w:rPr>
-        <w:t xml:space="preserve">property functions of whiteness</w:t>
-      </w:r>
-      <w:r>
-        <w:rPr>
-          <w:iCs/>
-          <w:i/>
-          <w:bCs/>
-          <w:b/>
-        </w:rPr>
-        <w:t xml:space="preserve">”</w:t>
-      </w:r>
-      <w:r>
-        <w:rPr>
-          <w:iCs/>
-          <w:i/>
-          <w:bCs/>
-          <w:b/>
-        </w:rPr>
-        <w:t xml:space="preserve"> </w:t>
-      </w:r>
-      <w:r>
-        <w:rPr>
-          <w:iCs/>
-          <w:i/>
-          <w:bCs/>
-          <w:b/>
-        </w:rPr>
-        <w:t xml:space="preserve">from</w:t>
-      </w:r>
-      <w:r>
-        <w:rPr>
-          <w:iCs/>
-          <w:i/>
-          <w:bCs/>
-          <w:b/>
-        </w:rPr>
-        <w:t xml:space="preserve"> </w:t>
-      </w:r>
-      <w:r>
-        <w:rPr>
-          <w:iCs/>
-          <w:i/>
-          <w:bCs/>
-          <w:b/>
-        </w:rPr>
-        <w:t xml:space="preserve">Harris (1993)</w:t>
-      </w:r>
-    </w:p>
-    <w:p>
-      <w:pPr>
-        <w:numPr>
-          <w:ilvl w:val="0"/>
-          <w:numId w:val="1005"/>
-        </w:numPr>
-        <w:pStyle w:val="Compact"/>
-      </w:pPr>
-      <w:r>
-        <w:rPr>
-          <w:iCs/>
-          <w:i/>
-          <w:bCs/>
-          <w:b/>
-        </w:rPr>
-        <w:t xml:space="preserve">Choose another one of the four</w:t>
-      </w:r>
-      <w:r>
-        <w:rPr>
-          <w:iCs/>
-          <w:i/>
-          <w:bCs/>
-          <w:b/>
-        </w:rPr>
-        <w:t xml:space="preserve"> </w:t>
-      </w:r>
-      <w:r>
-        <w:rPr>
-          <w:iCs/>
-          <w:i/>
-          <w:bCs/>
-          <w:b/>
-        </w:rPr>
-        <w:t xml:space="preserve">“</w:t>
-      </w:r>
-      <w:r>
-        <w:rPr>
-          <w:iCs/>
-          <w:i/>
-          <w:bCs/>
-          <w:b/>
-        </w:rPr>
-        <w:t xml:space="preserve">property functions of whiteness</w:t>
-      </w:r>
-      <w:r>
-        <w:rPr>
-          <w:iCs/>
-          <w:i/>
-          <w:bCs/>
-          <w:b/>
-        </w:rPr>
-        <w:t xml:space="preserve">”</w:t>
-      </w:r>
-      <w:r>
-        <w:rPr>
-          <w:iCs/>
-          <w:i/>
-          <w:bCs/>
-          <w:b/>
-        </w:rPr>
-        <w:t xml:space="preserve"> </w:t>
-      </w:r>
-      <w:r>
-        <w:rPr>
-          <w:iCs/>
-          <w:i/>
-          <w:bCs/>
-          <w:b/>
-        </w:rPr>
-        <w:t xml:space="preserve">from</w:t>
-      </w:r>
-      <w:r>
-        <w:rPr>
-          <w:iCs/>
-          <w:i/>
-          <w:bCs/>
-          <w:b/>
-        </w:rPr>
-        <w:t xml:space="preserve"> </w:t>
-      </w:r>
-      <w:r>
-        <w:rPr>
-          <w:iCs/>
-          <w:i/>
-          <w:bCs/>
-          <w:b/>
-        </w:rPr>
-        <w:t xml:space="preserve">Harris (1993)</w:t>
+        <w:t xml:space="preserve">Repressive legalism</w:t>
       </w:r>
     </w:p>
     <w:bookmarkEnd w:id="23"/>
@@ -1065,6 +933,15 @@
         <w:pStyle w:val="Heading1"/>
       </w:pPr>
       <w:r>
+        <w:rPr>
+          <w:rStyle w:val="SectionNumber"/>
+        </w:rPr>
+        <w:t xml:space="preserve">3</w:t>
+      </w:r>
+      <w:r>
+        <w:tab/>
+      </w:r>
+      <w:r>
         <w:t xml:space="preserve">Short answers</w:t>
       </w:r>
     </w:p>
@@ -1073,7 +950,7 @@
         <w:pStyle w:val="FirstParagraph"/>
       </w:pPr>
       <w:r>
-        <w:t xml:space="preserve">3 points each</w:t>
+        <w:t xml:space="preserve">4 points each</w:t>
       </w:r>
     </w:p>
     <w:p>
@@ -1093,34 +970,7 @@
         <w:pStyle w:val="Compact"/>
       </w:pPr>
       <w:r>
-        <w:t xml:space="preserve">Define the concept of</w:t>
-      </w:r>
-      <w:r>
-        <w:t xml:space="preserve"> </w:t>
-      </w:r>
-      <w:r>
-        <w:t xml:space="preserve">“</w:t>
-      </w:r>
-      <w:r>
-        <w:t xml:space="preserve">template</w:t>
-      </w:r>
-      <w:r>
-        <w:t xml:space="preserve">”</w:t>
-      </w:r>
-      <w:r>
-        <w:t xml:space="preserve"> </w:t>
-      </w:r>
-      <w:r>
-        <w:t xml:space="preserve">from</w:t>
-      </w:r>
-      <w:r>
-        <w:t xml:space="preserve"> </w:t>
-      </w:r>
-      <w:r>
-        <w:t xml:space="preserve">Greenwood &amp; Hinings (1996)</w:t>
-      </w:r>
-      <w:r>
-        <w:t xml:space="preserve">. We might say that the Association for the Study of Higher Education (ASHE) 2017 presidential address by Shaun Harper lays out a new organizational template for the field. In a couple sentences, comment on what sort of research is deemed valuable within this new template and what sort of research is deemed not valuable.</w:t>
+        <w:t xml:space="preserve">According to resource dependence theory, why does organizational mission change when an organization switches from relying on one resource to relying on a different resource [consider both internal and external power dynamics]. Give an example.</w:t>
       </w:r>
     </w:p>
     <w:p>
@@ -1132,79 +982,25 @@
         <w:pStyle w:val="Compact"/>
       </w:pPr>
       <w:r>
-        <w:t xml:space="preserve">Define the concepts of</w:t>
-      </w:r>
-      <w:r>
-        <w:t xml:space="preserve"> </w:t>
-      </w:r>
-      <w:r>
-        <w:t xml:space="preserve">“</w:t>
-      </w:r>
-      <w:r>
-        <w:t xml:space="preserve">radical change</w:t>
-      </w:r>
-      <w:r>
-        <w:t xml:space="preserve">”</w:t>
-      </w:r>
-      <w:r>
-        <w:t xml:space="preserve"> </w:t>
-      </w:r>
-      <w:r>
-        <w:t xml:space="preserve">versus</w:t>
-      </w:r>
-      <w:r>
-        <w:t xml:space="preserve"> </w:t>
-      </w:r>
-      <w:r>
-        <w:t xml:space="preserve">“</w:t>
-      </w:r>
-      <w:r>
-        <w:t xml:space="preserve">convergent change</w:t>
-      </w:r>
-      <w:r>
-        <w:t xml:space="preserve">”</w:t>
-      </w:r>
-      <w:r>
-        <w:t xml:space="preserve"> </w:t>
-      </w:r>
-      <w:r>
-        <w:t xml:space="preserve">from</w:t>
-      </w:r>
-      <w:r>
-        <w:t xml:space="preserve"> </w:t>
-      </w:r>
-      <w:r>
-        <w:t xml:space="preserve">Greenwood &amp; Hinings (1996)</w:t>
-      </w:r>
-      <w:r>
-        <w:t xml:space="preserve">. Would you consider recent changes within the ASHE professional association radical or convergent? Why? (by</w:t>
-      </w:r>
-      <w:r>
-        <w:t xml:space="preserve"> </w:t>
-      </w:r>
-      <w:r>
-        <w:t xml:space="preserve">“</w:t>
-      </w:r>
-      <w:r>
-        <w:t xml:space="preserve">recent changes,</w:t>
-      </w:r>
-      <w:r>
-        <w:t xml:space="preserve">”</w:t>
-      </w:r>
-      <w:r>
-        <w:t xml:space="preserve"> </w:t>
-      </w:r>
-      <w:r>
-        <w:t xml:space="preserve">I’m thinking of changes leading up to and immediately following the 2017 ASHE presidential address)</w:t>
+        <w:t xml:space="preserve">Prestige is a resource valued by universities. UC-Berkeley (UCB) and UC-San Diego (UCSD) both have highly ranked political science departments. Imagine these two political science departments have the same rank (i.e., they are tied) in US News and World Report Grad School Rankings, but UCB is a more highly ranked university as a whole than UC-San Diego. According to resource dependence theory, which is likely to be greater: (a) the influence of UCB political science department over organizational decision-making within UCB or (b) the influence of UCSD political science department over organizational decision-making within UCSD? Why?</w:t>
       </w:r>
     </w:p>
     <w:bookmarkEnd w:id="24"/>
-    <w:bookmarkStart w:id="27" w:name="essay"/>
+    <w:bookmarkStart w:id="26" w:name="essay"/>
     <w:p>
       <w:pPr>
         <w:pStyle w:val="Heading1"/>
       </w:pPr>
       <w:r>
+        <w:rPr>
+          <w:rStyle w:val="SectionNumber"/>
+        </w:rPr>
+        <w:t xml:space="preserve">4</w:t>
+      </w:r>
+      <w:r>
+        <w:tab/>
+      </w:r>
+      <w:r>
         <w:t xml:space="preserve">Essay</w:t>
       </w:r>
     </w:p>
@@ -1213,7 +1009,7 @@
         <w:pStyle w:val="FirstParagraph"/>
       </w:pPr>
       <w:r>
-        <w:t xml:space="preserve">Answer one of the following two essay prompts. Essay is worth 63 points [sorry not a very round number!]. Can place your essay at the end of this word document.</w:t>
+        <w:t xml:space="preserve">Answer the following essay prompt. Essay is worth 67 points [sorry not a very round number!]. Can place your essay at the end of this word document.</w:t>
       </w:r>
     </w:p>
     <w:p>
@@ -1285,24 +1081,31 @@
         <w:pStyle w:val="Compact"/>
       </w:pPr>
       <w:r>
-        <w:t xml:space="preserve">guidelines from</w:t>
-      </w:r>
-      <w:r>
-        <w:t xml:space="preserve"> </w:t>
-      </w:r>
-      <w:hyperlink r:id="rId25">
-        <w:r>
-          <w:rPr>
-            <w:rStyle w:val="Hyperlink"/>
-          </w:rPr>
-          <w:t xml:space="preserve">Google Doc on conceptual frameworks</w:t>
-        </w:r>
-      </w:hyperlink>
-      <w:r>
-        <w:t xml:space="preserve"> </w:t>
-      </w:r>
-      <w:r>
-        <w:t xml:space="preserve">will be helpful</w:t>
+        <w:t xml:space="preserve">guidelines from google docs about conceptual frameworks will be helpful</w:t>
+      </w:r>
+    </w:p>
+    <w:p>
+      <w:pPr>
+        <w:numPr>
+          <w:ilvl w:val="3"/>
+          <w:numId w:val="1010"/>
+        </w:numPr>
+        <w:pStyle w:val="Compact"/>
+      </w:pPr>
+      <w:r>
+        <w:t xml:space="preserve">look for github issues with the label</w:t>
+      </w:r>
+      <w:r>
+        <w:t xml:space="preserve"> </w:t>
+      </w:r>
+      <w:r>
+        <w:t xml:space="preserve">“</w:t>
+      </w:r>
+      <w:r>
+        <w:t xml:space="preserve">craft</w:t>
+      </w:r>
+      <w:r>
+        <w:t xml:space="preserve">”</w:t>
       </w:r>
     </w:p>
     <w:p>
@@ -1321,7 +1124,7 @@
       <w:pPr>
         <w:numPr>
           <w:ilvl w:val="2"/>
-          <w:numId w:val="1010"/>
+          <w:numId w:val="1011"/>
         </w:numPr>
         <w:pStyle w:val="Compact"/>
       </w:pPr>
@@ -1333,7 +1136,7 @@
       <w:pPr>
         <w:numPr>
           <w:ilvl w:val="2"/>
-          <w:numId w:val="1010"/>
+          <w:numId w:val="1011"/>
         </w:numPr>
         <w:pStyle w:val="Compact"/>
       </w:pPr>
@@ -1357,31 +1160,19 @@
       <w:pPr>
         <w:numPr>
           <w:ilvl w:val="2"/>
-          <w:numId w:val="1011"/>
-        </w:numPr>
-        <w:pStyle w:val="Compact"/>
-      </w:pPr>
-      <w:r>
-        <w:t xml:space="preserve">At least one of the theories, must be a theoretical perspective from this class (e.g., garbage can theory, old institutionalism, whiteness as property)</w:t>
+          <w:numId w:val="1012"/>
+        </w:numPr>
+        <w:pStyle w:val="Compact"/>
+      </w:pPr>
+      <w:r>
+        <w:t xml:space="preserve">At least one of the theories, must be a theoretical perspective from this class (e.g., garbage can theory, old institutionalism, scholarship from sociology of race)</w:t>
       </w:r>
     </w:p>
     <w:p>
       <w:pPr>
         <w:numPr>
           <w:ilvl w:val="2"/>
-          <w:numId w:val="1011"/>
-        </w:numPr>
-        <w:pStyle w:val="Compact"/>
-      </w:pPr>
-      <w:r>
-        <w:t xml:space="preserve">if focusing on just one theory (rather than integrating two), it can’t be resource dependence theory because that was the focus of the mid-quarter essay</w:t>
-      </w:r>
-    </w:p>
-    <w:p>
-      <w:pPr>
-        <w:numPr>
-          <w:ilvl w:val="2"/>
-          <w:numId w:val="1011"/>
+          <w:numId w:val="1012"/>
         </w:numPr>
         <w:pStyle w:val="Compact"/>
       </w:pPr>
@@ -1440,103 +1231,22 @@
         <w:t xml:space="preserve">doesn’t tell you how trustees will respond to demands by politicians to ban CRT).</w:t>
       </w:r>
     </w:p>
-    <w:p>
-      <w:pPr>
-        <w:numPr>
-          <w:ilvl w:val="0"/>
-          <w:numId w:val="1007"/>
-        </w:numPr>
-        <w:pStyle w:val="Compact"/>
-      </w:pPr>
-      <w:r>
-        <w:t xml:space="preserve">Develop a conceptual framework to analyze a</w:t>
-      </w:r>
-      <w:r>
-        <w:t xml:space="preserve"> </w:t>
-      </w:r>
-      <w:r>
-        <w:t xml:space="preserve">“</w:t>
-      </w:r>
-      <w:r>
-        <w:t xml:space="preserve">case</w:t>
-      </w:r>
-      <w:r>
-        <w:t xml:space="preserve">”</w:t>
-      </w:r>
-      <w:r>
-        <w:t xml:space="preserve"> </w:t>
-      </w:r>
-      <w:r>
-        <w:t xml:space="preserve">or issue issue of your choosing (e.g., any story from Inside Higher Ed over the past year) and then analyze the case using your conceptual framework. The expectations for this essay are the same as question #1 except for the following:</w:t>
-      </w:r>
-    </w:p>
-    <w:p>
-      <w:pPr>
-        <w:numPr>
-          <w:ilvl w:val="1"/>
-          <w:numId w:val="1012"/>
-        </w:numPr>
-        <w:pStyle w:val="Compact"/>
-      </w:pPr>
-      <w:r>
-        <w:t xml:space="preserve">do not need to specify a research question (although you can)</w:t>
-      </w:r>
-    </w:p>
-    <w:p>
-      <w:pPr>
-        <w:numPr>
-          <w:ilvl w:val="1"/>
-          <w:numId w:val="1012"/>
-        </w:numPr>
-        <w:pStyle w:val="Compact"/>
-      </w:pPr>
-      <w:r>
-        <w:t xml:space="preserve">do not discuss data sources to answer the research question</w:t>
-      </w:r>
-    </w:p>
-    <w:p>
-      <w:pPr>
-        <w:numPr>
-          <w:ilvl w:val="1"/>
-          <w:numId w:val="1012"/>
-        </w:numPr>
-        <w:pStyle w:val="Compact"/>
-      </w:pPr>
-      <w:r>
-        <w:t xml:space="preserve">question #1 asks you to develop a conceptual framework to analyze the case, but doesn’t require you to actually analyze the case; by contrast, in this question I want you to analyze the case using the framework you laid out (e.g., based on your conceptual framework, why did things play out the way they did)</w:t>
-      </w:r>
-    </w:p>
-    <w:p>
-      <w:pPr>
-        <w:numPr>
-          <w:ilvl w:val="1"/>
-          <w:numId w:val="1012"/>
-        </w:numPr>
-        <w:pStyle w:val="Compact"/>
-      </w:pPr>
-      <w:r>
-        <w:t xml:space="preserve">you might decide to provide more than one paragraph of context about your case, but no need to spend more than an hour</w:t>
-      </w:r>
-      <w:r>
-        <w:t xml:space="preserve"> </w:t>
-      </w:r>
-      <w:r>
-        <w:t xml:space="preserve">“</w:t>
-      </w:r>
-      <w:r>
-        <w:t xml:space="preserve">investigating</w:t>
-      </w:r>
-      <w:r>
-        <w:t xml:space="preserve">”</w:t>
-      </w:r>
-    </w:p>
-    <w:bookmarkStart w:id="26" w:name="Xc28135acc99586b03d694fe271f6135ebf7d494"/>
+    <w:bookmarkStart w:id="25" w:name="Xdfae9f66058967d0751958ee26fd938f1f397b0"/>
     <w:p>
       <w:pPr>
         <w:pStyle w:val="Heading2"/>
       </w:pPr>
       <w:r>
-        <w:t xml:space="preserve">Essay guidelines and recommendations (written Winter 2021)</w:t>
+        <w:rPr>
+          <w:rStyle w:val="SectionNumber"/>
+        </w:rPr>
+        <w:t xml:space="preserve">4.1</w:t>
+      </w:r>
+      <w:r>
+        <w:tab/>
+      </w:r>
+      <w:r>
+        <w:t xml:space="preserve">Essay guidelines and recommendations (originally written Winter 2021)</w:t>
       </w:r>
     </w:p>
     <w:p>
@@ -1863,223 +1573,91 @@
         <w:t xml:space="preserve">Avoid introducing entirely new topics halfway through the paragraph. This confuses the reader and undermines the logical argument/evidence the paragraph is building. If you want to introduce a new idea, start a new paragraph.</w:t>
       </w:r>
     </w:p>
+    <w:bookmarkEnd w:id="25"/>
     <w:bookmarkEnd w:id="26"/>
+    <w:bookmarkStart w:id="30" w:name="references"/>
+    <w:p>
+      <w:pPr>
+        <w:pStyle w:val="Heading1"/>
+      </w:pPr>
+      <w:r>
+        <w:rPr>
+          <w:rStyle w:val="SectionNumber"/>
+        </w:rPr>
+        <w:t xml:space="preserve">5</w:t>
+      </w:r>
+      <w:r>
+        <w:tab/>
+      </w:r>
+      <w:r>
+        <w:t xml:space="preserve">References</w:t>
+      </w:r>
+    </w:p>
+    <w:bookmarkStart w:id="29" w:name="refs"/>
+    <w:bookmarkStart w:id="27" w:name="ref-RN4310"/>
+    <w:p>
+      <w:pPr>
+        <w:pStyle w:val="Bibliography"/>
+      </w:pPr>
+      <w:r>
+        <w:t xml:space="preserve">Birnbaum, R. (1991). The collegial institution: Sharing power and values in a community of equals. In</w:t>
+      </w:r>
+      <w:r>
+        <w:t xml:space="preserve"> </w:t>
+      </w:r>
+      <w:r>
+        <w:rPr>
+          <w:iCs/>
+          <w:i/>
+        </w:rPr>
+        <w:t xml:space="preserve">How colleges work: The cybernetics of academic organization and leadership</w:t>
+      </w:r>
+      <w:r>
+        <w:t xml:space="preserve"> </w:t>
+      </w:r>
+      <w:r>
+        <w:t xml:space="preserve">(pp. 85–104). San Francisco: Jossey-Bass.</w:t>
+      </w:r>
+    </w:p>
     <w:bookmarkEnd w:id="27"/>
-    <w:bookmarkStart w:id="37" w:name="references"/>
-    <w:p>
-      <w:pPr>
-        <w:pStyle w:val="Heading1"/>
-      </w:pPr>
-      <w:r>
-        <w:t xml:space="preserve">References</w:t>
-      </w:r>
-    </w:p>
-    <w:bookmarkStart w:id="36" w:name="refs"/>
-    <w:bookmarkStart w:id="28" w:name="ref-RN4310"/>
+    <w:bookmarkStart w:id="28" w:name="ref-RN536"/>
     <w:p>
       <w:pPr>
         <w:pStyle w:val="Bibliography"/>
       </w:pPr>
       <w:r>
-        <w:t xml:space="preserve">Birnbaum, R. (1991). The collegial institution: Sharing power and values in a community of equals. In</w:t>
-      </w:r>
-      <w:r>
-        <w:t xml:space="preserve"> </w:t>
-      </w:r>
-      <w:r>
-        <w:rPr>
-          <w:iCs/>
-          <w:i/>
-        </w:rPr>
-        <w:t xml:space="preserve">How colleges work: The cybernetics of academic organization and leadership</w:t>
-      </w:r>
-      <w:r>
-        <w:t xml:space="preserve"> </w:t>
-      </w:r>
-      <w:r>
-        <w:t xml:space="preserve">(pp. 85–104). San Francisco: Jossey-Bass.</w:t>
+        <w:t xml:space="preserve">Tierney, W. G. (1988). Organizational culture in higher education: Defining the essentials.</w:t>
+      </w:r>
+      <w:r>
+        <w:t xml:space="preserve"> </w:t>
+      </w:r>
+      <w:r>
+        <w:rPr>
+          <w:iCs/>
+          <w:i/>
+        </w:rPr>
+        <w:t xml:space="preserve">The Journal of Higher Education</w:t>
+      </w:r>
+      <w:r>
+        <w:t xml:space="preserve">,</w:t>
+      </w:r>
+      <w:r>
+        <w:t xml:space="preserve"> </w:t>
+      </w:r>
+      <w:r>
+        <w:rPr>
+          <w:iCs/>
+          <w:i/>
+        </w:rPr>
+        <w:t xml:space="preserve">59</w:t>
+      </w:r>
+      <w:r>
+        <w:t xml:space="preserve">(1), 2–21.</w:t>
       </w:r>
     </w:p>
     <w:bookmarkEnd w:id="28"/>
-    <w:bookmarkStart w:id="30" w:name="ref-RN2432"/>
-    <w:p>
-      <w:pPr>
-        <w:pStyle w:val="Bibliography"/>
-      </w:pPr>
-      <w:r>
-        <w:t xml:space="preserve">Greenwood, R., &amp; Hinings, C. R. (1996). Understanding radical organizational change: Bringing together the old and the new institutionalism.</w:t>
-      </w:r>
-      <w:r>
-        <w:t xml:space="preserve"> </w:t>
-      </w:r>
-      <w:r>
-        <w:rPr>
-          <w:iCs/>
-          <w:i/>
-        </w:rPr>
-        <w:t xml:space="preserve">Academy of Management Review</w:t>
-      </w:r>
-      <w:r>
-        <w:t xml:space="preserve">,</w:t>
-      </w:r>
-      <w:r>
-        <w:t xml:space="preserve"> </w:t>
-      </w:r>
-      <w:r>
-        <w:rPr>
-          <w:iCs/>
-          <w:i/>
-        </w:rPr>
-        <w:t xml:space="preserve">21</w:t>
-      </w:r>
-      <w:r>
-        <w:t xml:space="preserve">(4), 1022–1054. Retrieved from</w:t>
-      </w:r>
-      <w:r>
-        <w:t xml:space="preserve"> </w:t>
-      </w:r>
-      <w:hyperlink r:id="rId29">
-        <w:r>
-          <w:rPr>
-            <w:rStyle w:val="Hyperlink"/>
-          </w:rPr>
-          <w:t xml:space="preserve">&lt;Go to ISI&gt;://A1996VN96900013</w:t>
-        </w:r>
-      </w:hyperlink>
-    </w:p>
+    <w:bookmarkEnd w:id="29"/>
     <w:bookmarkEnd w:id="30"/>
-    <w:bookmarkStart w:id="32" w:name="ref-RN4551"/>
-    <w:p>
-      <w:pPr>
-        <w:pStyle w:val="Bibliography"/>
-      </w:pPr>
-      <w:r>
-        <w:t xml:space="preserve">Harris, C. I. (1993). Whiteness as property.</w:t>
-      </w:r>
-      <w:r>
-        <w:t xml:space="preserve"> </w:t>
-      </w:r>
-      <w:r>
-        <w:rPr>
-          <w:iCs/>
-          <w:i/>
-        </w:rPr>
-        <w:t xml:space="preserve">Harvard Law Review</w:t>
-      </w:r>
-      <w:r>
-        <w:t xml:space="preserve">,</w:t>
-      </w:r>
-      <w:r>
-        <w:t xml:space="preserve"> </w:t>
-      </w:r>
-      <w:r>
-        <w:rPr>
-          <w:iCs/>
-          <w:i/>
-        </w:rPr>
-        <w:t xml:space="preserve">106</w:t>
-      </w:r>
-      <w:r>
-        <w:t xml:space="preserve">(8), 1707–1791.</w:t>
-      </w:r>
-      <w:r>
-        <w:t xml:space="preserve"> </w:t>
-      </w:r>
-      <w:hyperlink r:id="rId31">
-        <w:r>
-          <w:rPr>
-            <w:rStyle w:val="Hyperlink"/>
-          </w:rPr>
-          <w:t xml:space="preserve">https://doi.org/10.2307/1341787</w:t>
-        </w:r>
-      </w:hyperlink>
-    </w:p>
-    <w:bookmarkEnd w:id="32"/>
-    <w:bookmarkStart w:id="34" w:name="ref-RN4422"/>
-    <w:p>
-      <w:pPr>
-        <w:pStyle w:val="Bibliography"/>
-      </w:pPr>
-      <w:r>
-        <w:t xml:space="preserve">McDonald, J. (2015). Organizational communication meets queer theory: Theorizing relations of "difference" differently.</w:t>
-      </w:r>
-      <w:r>
-        <w:t xml:space="preserve"> </w:t>
-      </w:r>
-      <w:r>
-        <w:rPr>
-          <w:iCs/>
-          <w:i/>
-        </w:rPr>
-        <w:t xml:space="preserve">Communication Theory</w:t>
-      </w:r>
-      <w:r>
-        <w:t xml:space="preserve">,</w:t>
-      </w:r>
-      <w:r>
-        <w:t xml:space="preserve"> </w:t>
-      </w:r>
-      <w:r>
-        <w:rPr>
-          <w:iCs/>
-          <w:i/>
-        </w:rPr>
-        <w:t xml:space="preserve">25</w:t>
-      </w:r>
-      <w:r>
-        <w:t xml:space="preserve">(3), 310–329.</w:t>
-      </w:r>
-      <w:r>
-        <w:t xml:space="preserve"> </w:t>
-      </w:r>
-      <w:hyperlink r:id="rId33">
-        <w:r>
-          <w:rPr>
-            <w:rStyle w:val="Hyperlink"/>
-          </w:rPr>
-          <w:t xml:space="preserve">https://doi.org/10.1111/comt.12060</w:t>
-        </w:r>
-      </w:hyperlink>
-    </w:p>
-    <w:bookmarkEnd w:id="34"/>
-    <w:bookmarkStart w:id="35" w:name="ref-RN536"/>
-    <w:p>
-      <w:pPr>
-        <w:pStyle w:val="Bibliography"/>
-      </w:pPr>
-      <w:r>
-        <w:t xml:space="preserve">Tierney, W. G. (1988). Organizational culture in higher education: Defining the essentials.</w:t>
-      </w:r>
-      <w:r>
-        <w:t xml:space="preserve"> </w:t>
-      </w:r>
-      <w:r>
-        <w:rPr>
-          <w:iCs/>
-          <w:i/>
-        </w:rPr>
-        <w:t xml:space="preserve">The Journal of Higher Education</w:t>
-      </w:r>
-      <w:r>
-        <w:t xml:space="preserve">,</w:t>
-      </w:r>
-      <w:r>
-        <w:t xml:space="preserve"> </w:t>
-      </w:r>
-      <w:r>
-        <w:rPr>
-          <w:iCs/>
-          <w:i/>
-        </w:rPr>
-        <w:t xml:space="preserve">59</w:t>
-      </w:r>
-      <w:r>
-        <w:t xml:space="preserve">(1), 2–21.</w:t>
-      </w:r>
-    </w:p>
-    <w:bookmarkEnd w:id="35"/>
-    <w:bookmarkEnd w:id="36"/>
-    <w:bookmarkEnd w:id="37"/>
     <w:sectPr/>
   </w:body>
 </w:document>

</xml_diff>